<commit_message>
docs: added specification fonctionnelle to document_de_definition.docx
</commit_message>
<xml_diff>
--- a/docs/document_de_definition.docx
+++ b/docs/document_de_definition.docx
@@ -1963,13 +1963,7 @@
         <w:rPr>
           <w:lang w:val="fr-CA"/>
         </w:rPr>
-        <w:t>Utilisateurs concernés : Chef</w:t>
-      </w:r>
-      <w:r>
-        <w:rPr>
-          <w:lang w:val="fr-CA"/>
-        </w:rPr>
-        <w:t xml:space="preserve"> et cuisinier.</w:t>
+        <w:t>Utilisateurs concernés : Chef et cuisinier.</w:t>
       </w:r>
     </w:p>
     <w:p>
@@ -2644,13 +2638,7 @@
         <w:rPr>
           <w:lang w:val="fr-CA"/>
         </w:rPr>
-        <w:t>Utilisateurs concernés : Chef</w:t>
-      </w:r>
-      <w:r>
-        <w:rPr>
-          <w:lang w:val="fr-CA"/>
-        </w:rPr>
-        <w:t xml:space="preserve"> </w:t>
+        <w:t xml:space="preserve">Utilisateurs concernés : Chef </w:t>
       </w:r>
       <w:r>
         <w:rPr>
@@ -2741,7 +2729,99 @@
         <w:rPr>
           <w:lang w:val="fr-CA"/>
         </w:rPr>
-        <w:t>Indispensable</w:t>
+        <w:t>Indispensable.</w:t>
+      </w:r>
+    </w:p>
+    <w:p>
+      <w:pPr>
+        <w:rPr>
+          <w:lang w:val="fr-CA"/>
+        </w:rPr>
+      </w:pPr>
+    </w:p>
+    <w:p>
+      <w:pPr>
+        <w:rPr>
+          <w:lang w:val="fr-CA"/>
+        </w:rPr>
+      </w:pPr>
+      <w:r>
+        <w:rPr>
+          <w:b/>
+          <w:bCs/>
+          <w:i/>
+          <w:iCs/>
+          <w:lang w:val="fr-CA"/>
+        </w:rPr>
+        <w:t>Ajout des</w:t>
+      </w:r>
+      <w:r>
+        <w:rPr>
+          <w:b/>
+          <w:bCs/>
+          <w:i/>
+          <w:iCs/>
+          <w:lang w:val="fr-CA"/>
+        </w:rPr>
+        <w:t xml:space="preserve"> fournisseurs</w:t>
+      </w:r>
+    </w:p>
+    <w:p>
+      <w:pPr>
+        <w:rPr>
+          <w:lang w:val="fr-CA"/>
+        </w:rPr>
+      </w:pPr>
+      <w:r>
+        <w:rPr>
+          <w:lang w:val="fr-CA"/>
+        </w:rPr>
+        <w:t xml:space="preserve">Lors de la création d’une cuisine, il sera possible de sélectionner </w:t>
+      </w:r>
+      <w:r>
+        <w:rPr>
+          <w:lang w:val="fr-CA"/>
+        </w:rPr>
+        <w:t>ou d’ajouter des fournisseurs afin de maintenir la liste de prix à jour.</w:t>
+      </w:r>
+    </w:p>
+    <w:p>
+      <w:pPr>
+        <w:rPr>
+          <w:lang w:val="fr-CA"/>
+        </w:rPr>
+      </w:pPr>
+      <w:r>
+        <w:rPr>
+          <w:lang w:val="fr-CA"/>
+        </w:rPr>
+        <w:t>Utilisateurs concernés : Chef</w:t>
+      </w:r>
+    </w:p>
+    <w:p>
+      <w:pPr>
+        <w:rPr>
+          <w:lang w:val="fr-CA"/>
+        </w:rPr>
+      </w:pPr>
+      <w:r>
+        <w:rPr>
+          <w:lang w:val="fr-CA"/>
+        </w:rPr>
+        <w:t>Contraintes : Pour maintenir les listes de prix à jour de manière automatique, il serait nécessaire de trouver des partenaires commerciaux prêts à afficher leurs données sur notre plateforme. Cependant, dans le cadre de ce projet, cette problématique ne sera pas abordée.</w:t>
+      </w:r>
+    </w:p>
+    <w:p>
+      <w:pPr>
+        <w:rPr>
+          <w:lang w:val="fr-CA"/>
+        </w:rPr>
+      </w:pPr>
+      <w:r>
+        <w:rPr>
+          <w:lang w:val="fr-CA"/>
+        </w:rPr>
+        <w:t>Souhaitable</w:t>
       </w:r>
       <w:r>
         <w:rPr>
@@ -2753,54 +2833,66 @@
     <w:p>
       <w:pPr>
         <w:rPr>
-          <w:lang w:val="fr-CA"/>
-        </w:rPr>
-      </w:pPr>
-    </w:p>
-    <w:p>
-      <w:pPr>
-        <w:rPr>
-          <w:lang w:val="fr-CA"/>
-        </w:rPr>
-      </w:pPr>
-      <w:r>
-        <w:rPr>
-          <w:b/>
-          <w:bCs/>
-          <w:i/>
-          <w:iCs/>
-          <w:lang w:val="fr-CA"/>
-        </w:rPr>
-        <w:t>Ajout des</w:t>
-      </w:r>
-      <w:r>
-        <w:rPr>
-          <w:b/>
-          <w:bCs/>
-          <w:i/>
-          <w:iCs/>
-          <w:lang w:val="fr-CA"/>
-        </w:rPr>
-        <w:t xml:space="preserve"> fournisseurs</w:t>
-      </w:r>
-    </w:p>
-    <w:p>
-      <w:pPr>
-        <w:rPr>
-          <w:lang w:val="fr-CA"/>
-        </w:rPr>
-      </w:pPr>
-      <w:r>
-        <w:rPr>
-          <w:lang w:val="fr-CA"/>
-        </w:rPr>
-        <w:t xml:space="preserve">Lors de la création d’une cuisine, il sera possible de sélectionner </w:t>
-      </w:r>
-      <w:r>
-        <w:rPr>
-          <w:lang w:val="fr-CA"/>
-        </w:rPr>
-        <w:t>ou d’ajouter des fournisseurs afin de maintenir la liste de prix à jour.</w:t>
+          <w:b/>
+          <w:bCs/>
+          <w:i/>
+          <w:iCs/>
+          <w:lang w:val="fr-CA"/>
+        </w:rPr>
+      </w:pPr>
+    </w:p>
+    <w:p>
+      <w:pPr>
+        <w:rPr>
+          <w:b/>
+          <w:bCs/>
+          <w:i/>
+          <w:iCs/>
+          <w:lang w:val="fr-CA"/>
+        </w:rPr>
+      </w:pPr>
+      <w:r>
+        <w:rPr>
+          <w:b/>
+          <w:bCs/>
+          <w:i/>
+          <w:iCs/>
+          <w:lang w:val="fr-CA"/>
+        </w:rPr>
+        <w:t>Maintien du march</w:t>
+      </w:r>
+      <w:r>
+        <w:rPr>
+          <w:b/>
+          <w:bCs/>
+          <w:i/>
+          <w:iCs/>
+          <w:lang w:val="fr-CA"/>
+        </w:rPr>
+        <w:t xml:space="preserve">é </w:t>
+      </w:r>
+      <w:r>
+        <w:rPr>
+          <w:b/>
+          <w:bCs/>
+          <w:i/>
+          <w:iCs/>
+          <w:lang w:val="fr-CA"/>
+        </w:rPr>
+        <w:t>de base</w:t>
+      </w:r>
+    </w:p>
+    <w:p>
+      <w:pPr>
+        <w:rPr>
+          <w:lang w:val="fr-CA"/>
+        </w:rPr>
+      </w:pPr>
+      <w:r>
+        <w:rPr>
+          <w:lang w:val="fr-CA"/>
+        </w:rPr>
+        <w:t>Le marché de base permettra d'ajouter des ingrédients sur mesure. Parfois, un chef ira directement au marché et ne souhaitera pas forcément ajouter un nouveau fournisseur. Ainsi, il sera possible de définir des ingrédients ainsi que leur coût dans cette section.</w:t>
       </w:r>
     </w:p>
     <w:p>
@@ -2826,116 +2918,6 @@
         <w:rPr>
           <w:lang w:val="fr-CA"/>
         </w:rPr>
-        <w:t>Contraintes : Pour maintenir les listes de prix à jour de manière automatique, il serait nécessaire de trouver des partenaires commerciaux prêts à afficher leurs données sur notre plateforme. Cependant, dans le cadre de ce projet, cette problématique ne sera pas abordée.</w:t>
-      </w:r>
-    </w:p>
-    <w:p>
-      <w:pPr>
-        <w:rPr>
-          <w:lang w:val="fr-CA"/>
-        </w:rPr>
-      </w:pPr>
-      <w:r>
-        <w:rPr>
-          <w:lang w:val="fr-CA"/>
-        </w:rPr>
-        <w:t>Souhaitable</w:t>
-      </w:r>
-      <w:r>
-        <w:rPr>
-          <w:lang w:val="fr-CA"/>
-        </w:rPr>
-        <w:t>.</w:t>
-      </w:r>
-    </w:p>
-    <w:p>
-      <w:pPr>
-        <w:rPr>
-          <w:b/>
-          <w:bCs/>
-          <w:i/>
-          <w:iCs/>
-          <w:lang w:val="fr-CA"/>
-        </w:rPr>
-      </w:pPr>
-    </w:p>
-    <w:p>
-      <w:pPr>
-        <w:rPr>
-          <w:b/>
-          <w:bCs/>
-          <w:i/>
-          <w:iCs/>
-          <w:lang w:val="fr-CA"/>
-        </w:rPr>
-      </w:pPr>
-      <w:r>
-        <w:rPr>
-          <w:b/>
-          <w:bCs/>
-          <w:i/>
-          <w:iCs/>
-          <w:lang w:val="fr-CA"/>
-        </w:rPr>
-        <w:t>Maintien du march</w:t>
-      </w:r>
-      <w:r>
-        <w:rPr>
-          <w:b/>
-          <w:bCs/>
-          <w:i/>
-          <w:iCs/>
-          <w:lang w:val="fr-CA"/>
-        </w:rPr>
-        <w:t xml:space="preserve">é </w:t>
-      </w:r>
-      <w:r>
-        <w:rPr>
-          <w:b/>
-          <w:bCs/>
-          <w:i/>
-          <w:iCs/>
-          <w:lang w:val="fr-CA"/>
-        </w:rPr>
-        <w:t>de base</w:t>
-      </w:r>
-    </w:p>
-    <w:p>
-      <w:pPr>
-        <w:rPr>
-          <w:lang w:val="fr-CA"/>
-        </w:rPr>
-      </w:pPr>
-      <w:r>
-        <w:rPr>
-          <w:lang w:val="fr-CA"/>
-        </w:rPr>
-        <w:t>Le marché de base permettra d'ajouter des ingrédients sur mesure. Parfois, un chef ira directement au marché et ne souhaitera pas forcément ajouter un nouveau fournisseur. Ainsi, il sera possible de définir des ingrédients ainsi que leur coût dans cette section.</w:t>
-      </w:r>
-    </w:p>
-    <w:p>
-      <w:pPr>
-        <w:rPr>
-          <w:lang w:val="fr-CA"/>
-        </w:rPr>
-      </w:pPr>
-      <w:r>
-        <w:rPr>
-          <w:lang w:val="fr-CA"/>
-        </w:rPr>
-        <w:t>Utilisateurs concernés : Chef</w:t>
-      </w:r>
-    </w:p>
-    <w:p>
-      <w:pPr>
-        <w:rPr>
-          <w:lang w:val="fr-CA"/>
-        </w:rPr>
-      </w:pPr>
-      <w:r>
-        <w:rPr>
-          <w:lang w:val="fr-CA"/>
-        </w:rPr>
         <w:t>Souhaitable.</w:t>
       </w:r>
     </w:p>
@@ -3006,32 +2988,20 @@
         <w:rPr>
           <w:lang w:val="fr-CA"/>
         </w:rPr>
-        <w:t>Utilisateurs concernés : Chef</w:t>
-      </w:r>
-      <w:r>
-        <w:rPr>
-          <w:lang w:val="fr-CA"/>
-        </w:rPr>
-        <w:t xml:space="preserve"> et cuisinier</w:t>
-      </w:r>
-    </w:p>
-    <w:p>
-      <w:pPr>
-        <w:rPr>
-          <w:lang w:val="fr-CA"/>
-        </w:rPr>
-      </w:pPr>
-      <w:r>
-        <w:rPr>
-          <w:lang w:val="fr-CA"/>
-        </w:rPr>
-        <w:t>Souhaitable</w:t>
-      </w:r>
-      <w:r>
-        <w:rPr>
-          <w:lang w:val="fr-CA"/>
-        </w:rPr>
-        <w:t>.</w:t>
+        <w:t>Utilisateurs concernés : Chef et cuisinier</w:t>
+      </w:r>
+    </w:p>
+    <w:p>
+      <w:pPr>
+        <w:rPr>
+          <w:lang w:val="fr-CA"/>
+        </w:rPr>
+      </w:pPr>
+      <w:r>
+        <w:rPr>
+          <w:lang w:val="fr-CA"/>
+        </w:rPr>
+        <w:t>Souhaitable.</w:t>
       </w:r>
     </w:p>
     <w:p>
@@ -3089,32 +3059,20 @@
         <w:rPr>
           <w:lang w:val="fr-CA"/>
         </w:rPr>
-        <w:t xml:space="preserve">Utilisateurs concernés :  </w:t>
-      </w:r>
-      <w:r>
-        <w:rPr>
-          <w:lang w:val="fr-CA"/>
-        </w:rPr>
-        <w:t>Chef</w:t>
-      </w:r>
-    </w:p>
-    <w:p>
-      <w:pPr>
-        <w:rPr>
-          <w:lang w:val="fr-CA"/>
-        </w:rPr>
-      </w:pPr>
-      <w:r>
-        <w:rPr>
-          <w:lang w:val="fr-CA"/>
-        </w:rPr>
-        <w:t>Optionnel</w:t>
-      </w:r>
-      <w:r>
-        <w:rPr>
-          <w:lang w:val="fr-CA"/>
-        </w:rPr>
-        <w:t>.</w:t>
+        <w:t>Utilisateurs concernés :  Chef</w:t>
+      </w:r>
+    </w:p>
+    <w:p>
+      <w:pPr>
+        <w:rPr>
+          <w:lang w:val="fr-CA"/>
+        </w:rPr>
+      </w:pPr>
+      <w:r>
+        <w:rPr>
+          <w:lang w:val="fr-CA"/>
+        </w:rPr>
+        <w:t>Optionnel.</w:t>
       </w:r>
       <w:r>
         <w:rPr>
@@ -3331,13 +3289,7 @@
         <w:rPr>
           <w:lang w:val="fr-CA"/>
         </w:rPr>
-        <w:t>Optionnel</w:t>
-      </w:r>
-      <w:r>
-        <w:rPr>
-          <w:lang w:val="fr-CA"/>
-        </w:rPr>
-        <w:t>.</w:t>
+        <w:t>Optionnel.</w:t>
       </w:r>
     </w:p>
     <w:p>
@@ -4042,7 +3994,7 @@
         <w:rPr>
           <w:lang w:val="fr-CA"/>
         </w:rPr>
-        <w:t>Fonctionnalité permettant d’ajouter des recettes de types « plats » à des menu. Ceci sera fait en requérant de l’information directement de la base de données. Le résultat de sera affiché dans des menu déroulant afin de faciliter la création des menus.</w:t>
+        <w:t>Notre fonctionnalité de gestion de menus facilite l'ajout de recettes catégorisées en tant que « plats » à différents menus. Cela s'effectue par l'interrogation directe de notre base de données pour récupérer les informations nécessaires. Les résultats sont ensuite présentés dans des menus déroulants intuitifs, rendant le processus de création et de personnalisation des menus à la fois simple et rapide.</w:t>
       </w:r>
     </w:p>
     <w:p>
@@ -4088,7 +4040,6 @@
         </w:rPr>
         <w:t xml:space="preserve"> Rafraichissement en temp réel de de la barre de recherche. Utilisation du concept de </w:t>
       </w:r>
-      <w:proofErr w:type="spellStart"/>
       <w:r>
         <w:rPr>
           <w:i/>
@@ -4097,7 +4048,6 @@
         </w:rPr>
         <w:t>debouncing</w:t>
       </w:r>
-      <w:proofErr w:type="spellEnd"/>
       <w:r>
         <w:rPr>
           <w:lang w:val="fr-CA"/>
@@ -4156,7 +4106,25 @@
         <w:rPr>
           <w:lang w:val="fr-CA"/>
         </w:rPr>
-        <w:t>Description technique: Système de notification et d'accès pour partager les mises à jour des recettes et des menus avec la brigade.</w:t>
+        <w:t xml:space="preserve">Description technique: </w:t>
+      </w:r>
+      <w:r>
+        <w:rPr>
+          <w:lang w:val="fr-CA"/>
+        </w:rPr>
+        <w:t>Lors de l'élaboration des recettes</w:t>
+      </w:r>
+      <w:r>
+        <w:rPr>
+          <w:lang w:val="fr-CA"/>
+        </w:rPr>
+        <w:t xml:space="preserve"> </w:t>
+      </w:r>
+      <w:r>
+        <w:rPr>
+          <w:lang w:val="fr-CA"/>
+        </w:rPr>
+        <w:t>des étiquettes significatives, qui peuvent être prédéfinies par l'utilisateur, seront attribuées à chaque recette. Ces étiquettes serviront à contrôler les permissions d'accès, permettant ainsi de gérer qui peut consulter les recettes. Les utilisateurs autorisés à accéder aux recettes seront notifiés en cas de modifications apportées à celles-ci, garantissant ainsi une communication efficace et un suivi en temps réel des mises à jour.</w:t>
       </w:r>
     </w:p>
     <w:p>
@@ -4182,7 +4150,294 @@
         <w:rPr>
           <w:lang w:val="fr-CA"/>
         </w:rPr>
-        <w:t>Contraintes de mise en œuvre: Intégration d'un système de notification fiable et en temps réel.</w:t>
+        <w:t>Contraintes de mise en œuvre: Intégration d'un système de notification fiable</w:t>
+      </w:r>
+      <w:r>
+        <w:rPr>
+          <w:lang w:val="fr-CA"/>
+        </w:rPr>
+        <w:t>. Avec ReactJS il sera possible de faire la notification en temps réel.</w:t>
+      </w:r>
+    </w:p>
+    <w:p>
+      <w:pPr>
+        <w:rPr>
+          <w:lang w:val="fr-CA"/>
+        </w:rPr>
+      </w:pPr>
+      <w:r>
+        <w:rPr>
+          <w:lang w:val="fr-CA"/>
+        </w:rPr>
+        <w:t xml:space="preserve">Priorité de développement: </w:t>
+      </w:r>
+    </w:p>
+    <w:p>
+      <w:pPr>
+        <w:pStyle w:val="Paragraphedeliste"/>
+        <w:numPr>
+          <w:ilvl w:val="0"/>
+          <w:numId w:val="1"/>
+        </w:numPr>
+        <w:rPr>
+          <w:lang w:val="fr-CA"/>
+        </w:rPr>
+      </w:pPr>
+      <w:r>
+        <w:rPr>
+          <w:lang w:val="fr-CA"/>
+        </w:rPr>
+        <w:t xml:space="preserve">Partage des données : </w:t>
+      </w:r>
+      <w:r>
+        <w:rPr>
+          <w:lang w:val="fr-CA"/>
+        </w:rPr>
+        <w:t>Essentiel.</w:t>
+      </w:r>
+      <w:r>
+        <w:rPr>
+          <w:lang w:val="fr-CA"/>
+        </w:rPr>
+        <w:t xml:space="preserve"> </w:t>
+      </w:r>
+    </w:p>
+    <w:p>
+      <w:pPr>
+        <w:pStyle w:val="Paragraphedeliste"/>
+        <w:numPr>
+          <w:ilvl w:val="0"/>
+          <w:numId w:val="1"/>
+        </w:numPr>
+        <w:rPr>
+          <w:lang w:val="fr-CA"/>
+        </w:rPr>
+      </w:pPr>
+      <w:r>
+        <w:rPr>
+          <w:lang w:val="fr-CA"/>
+        </w:rPr>
+        <w:t>Notification en temps réel : Optionnel.</w:t>
+      </w:r>
+    </w:p>
+    <w:p>
+      <w:pPr>
+        <w:rPr>
+          <w:lang w:val="fr-CA"/>
+        </w:rPr>
+      </w:pPr>
+    </w:p>
+    <w:p>
+      <w:pPr>
+        <w:rPr>
+          <w:b/>
+          <w:bCs/>
+          <w:i/>
+          <w:iCs/>
+          <w:lang w:val="fr-CA"/>
+        </w:rPr>
+      </w:pPr>
+      <w:r>
+        <w:rPr>
+          <w:b/>
+          <w:bCs/>
+          <w:i/>
+          <w:iCs/>
+          <w:lang w:val="fr-CA"/>
+        </w:rPr>
+        <w:t>Visualisation et calcul des coûts de revient</w:t>
+      </w:r>
+    </w:p>
+    <w:p>
+      <w:pPr>
+        <w:rPr>
+          <w:lang w:val="fr-CA"/>
+        </w:rPr>
+      </w:pPr>
+      <w:r>
+        <w:rPr>
+          <w:lang w:val="fr-CA"/>
+        </w:rPr>
+        <w:t xml:space="preserve">Description technique: </w:t>
+      </w:r>
+      <w:r>
+        <w:rPr>
+          <w:lang w:val="fr-CA"/>
+        </w:rPr>
+        <w:t>Notre outil de gestion des coûts est conçu pour intégrer plusieurs composantes de notre système d'application pour fournir une évaluation précise et efficace des coûts de revient. Il extrait les données relatives aux prix des ingrédients à partir d'une base de données dédiée et accède aux recettes stockées dans une table séparée. Le système effectue les requêtes nécessaires et calcule les coûts de production de chaque plat. Ces informations sont alors rendues disponibles pour consultation dans notre catalogue de recettes. En ce qui concerne la gestion des menus, notre outil propose également un prix de vente recommandé pour chaque plat, déterminé en fonction de critères prédéfinis tels que le pourcentage cible du coût des aliments.</w:t>
+      </w:r>
+    </w:p>
+    <w:p>
+      <w:pPr>
+        <w:rPr>
+          <w:lang w:val="fr-CA"/>
+        </w:rPr>
+      </w:pPr>
+    </w:p>
+    <w:p>
+      <w:pPr>
+        <w:rPr>
+          <w:lang w:val="fr-CA"/>
+        </w:rPr>
+      </w:pPr>
+      <w:r>
+        <w:rPr>
+          <w:lang w:val="fr-CA"/>
+        </w:rPr>
+        <w:t>Interaction utilisateur: Le chef accède à une visualisation des coûts et effectue des ajustements si nécessaire.</w:t>
+      </w:r>
+      <w:r>
+        <w:rPr>
+          <w:lang w:val="fr-CA"/>
+        </w:rPr>
+        <w:t xml:space="preserve"> </w:t>
+      </w:r>
+    </w:p>
+    <w:p>
+      <w:pPr>
+        <w:rPr>
+          <w:lang w:val="fr-CA"/>
+        </w:rPr>
+      </w:pPr>
+      <w:r>
+        <w:rPr>
+          <w:lang w:val="fr-CA"/>
+        </w:rPr>
+        <w:t>Contraintes de mise en œuvre: Précision des calculs et mise à jour des prix en temps réel.</w:t>
+      </w:r>
+    </w:p>
+    <w:p>
+      <w:pPr>
+        <w:rPr>
+          <w:lang w:val="fr-CA"/>
+        </w:rPr>
+      </w:pPr>
+      <w:r>
+        <w:rPr>
+          <w:lang w:val="fr-CA"/>
+        </w:rPr>
+        <w:t xml:space="preserve">Priorité de développement: </w:t>
+      </w:r>
+    </w:p>
+    <w:p>
+      <w:pPr>
+        <w:pStyle w:val="Paragraphedeliste"/>
+        <w:numPr>
+          <w:ilvl w:val="0"/>
+          <w:numId w:val="1"/>
+        </w:numPr>
+        <w:rPr>
+          <w:lang w:val="fr-CA"/>
+        </w:rPr>
+      </w:pPr>
+      <w:r>
+        <w:rPr>
+          <w:lang w:val="fr-CA"/>
+        </w:rPr>
+        <w:t xml:space="preserve">Calculs des couts de reviens: </w:t>
+      </w:r>
+      <w:r>
+        <w:rPr>
+          <w:lang w:val="fr-CA"/>
+        </w:rPr>
+        <w:t>Essentiel.</w:t>
+      </w:r>
+    </w:p>
+    <w:p>
+      <w:pPr>
+        <w:pStyle w:val="Paragraphedeliste"/>
+        <w:numPr>
+          <w:ilvl w:val="0"/>
+          <w:numId w:val="1"/>
+        </w:numPr>
+        <w:rPr>
+          <w:lang w:val="fr-CA"/>
+        </w:rPr>
+      </w:pPr>
+      <w:r>
+        <w:rPr>
+          <w:lang w:val="fr-CA"/>
+        </w:rPr>
+        <w:t>Mise à jour des prix en temps réel : Optionnel.</w:t>
+      </w:r>
+    </w:p>
+    <w:p>
+      <w:pPr>
+        <w:rPr>
+          <w:lang w:val="fr-CA"/>
+        </w:rPr>
+      </w:pPr>
+    </w:p>
+    <w:p>
+      <w:pPr>
+        <w:rPr>
+          <w:b/>
+          <w:bCs/>
+          <w:i/>
+          <w:iCs/>
+          <w:lang w:val="fr-CA"/>
+        </w:rPr>
+      </w:pPr>
+      <w:r>
+        <w:rPr>
+          <w:b/>
+          <w:bCs/>
+          <w:i/>
+          <w:iCs/>
+          <w:lang w:val="fr-CA"/>
+        </w:rPr>
+        <w:t>Attribution de rôles dans l'équipe</w:t>
+      </w:r>
+    </w:p>
+    <w:p>
+      <w:pPr>
+        <w:rPr>
+          <w:lang w:val="fr-CA"/>
+        </w:rPr>
+      </w:pPr>
+      <w:r>
+        <w:rPr>
+          <w:lang w:val="fr-CA"/>
+        </w:rPr>
+        <w:t>Description technique: Configuration des rôles et des permissions au sein de l'équipe pour une gestion des accès différenciée.</w:t>
+      </w:r>
+    </w:p>
+    <w:p>
+      <w:pPr>
+        <w:rPr>
+          <w:lang w:val="fr-CA"/>
+        </w:rPr>
+      </w:pPr>
+      <w:r>
+        <w:rPr>
+          <w:lang w:val="fr-CA"/>
+        </w:rPr>
+        <w:t xml:space="preserve">Interaction utilisateur: </w:t>
+      </w:r>
+      <w:r>
+        <w:rPr>
+          <w:lang w:val="fr-CA"/>
+        </w:rPr>
+        <w:t xml:space="preserve"> </w:t>
+      </w:r>
+      <w:r>
+        <w:rPr>
+          <w:lang w:val="fr-CA"/>
+        </w:rPr>
+        <w:t>Le chef attribue des rôles spécifiques aux membres de la brigade via l'interface de gestion des utilisateurs.</w:t>
+      </w:r>
+    </w:p>
+    <w:p>
+      <w:pPr>
+        <w:rPr>
+          <w:lang w:val="fr-CA"/>
+        </w:rPr>
+      </w:pPr>
+      <w:r>
+        <w:rPr>
+          <w:lang w:val="fr-CA"/>
+        </w:rPr>
+        <w:t>Contraintes de mise en œuvre: Flexibilité et sécurité dans la gestion des rôles.</w:t>
       </w:r>
     </w:p>
     <w:p>
@@ -4223,150 +4478,130 @@
           <w:iCs/>
           <w:lang w:val="fr-CA"/>
         </w:rPr>
-        <w:t>Visualisation et calcul des coûts de revient</w:t>
-      </w:r>
-    </w:p>
-    <w:p>
-      <w:pPr>
-        <w:rPr>
-          <w:lang w:val="fr-CA"/>
-        </w:rPr>
-      </w:pPr>
-      <w:r>
-        <w:rPr>
-          <w:lang w:val="fr-CA"/>
-        </w:rPr>
-        <w:t xml:space="preserve">Description technique: Outils de calcul automatique des coûts de </w:t>
-      </w:r>
-      <w:r>
-        <w:rPr>
-          <w:lang w:val="fr-CA"/>
-        </w:rPr>
-        <w:t>revient intégré</w:t>
-      </w:r>
-      <w:r>
-        <w:rPr>
-          <w:lang w:val="fr-CA"/>
-        </w:rPr>
-        <w:t xml:space="preserve"> à la gestion des recettes et des menus.</w:t>
-      </w:r>
-    </w:p>
-    <w:p>
-      <w:pPr>
-        <w:rPr>
-          <w:lang w:val="fr-CA"/>
-        </w:rPr>
-      </w:pPr>
-      <w:r>
-        <w:rPr>
-          <w:lang w:val="fr-CA"/>
-        </w:rPr>
-        <w:t>Interaction utilisateur: Le chef accède à une visualisation des coûts et effectue des ajustements si nécessaire.</w:t>
-      </w:r>
-    </w:p>
-    <w:p>
-      <w:pPr>
-        <w:rPr>
-          <w:lang w:val="fr-CA"/>
-        </w:rPr>
-      </w:pPr>
-      <w:r>
-        <w:rPr>
-          <w:lang w:val="fr-CA"/>
-        </w:rPr>
-        <w:t>Contraintes de mise en œuvre: Précision des calculs et mise à jour des prix en temps réel.</w:t>
-      </w:r>
-    </w:p>
-    <w:p>
-      <w:pPr>
-        <w:rPr>
-          <w:lang w:val="fr-CA"/>
-        </w:rPr>
-      </w:pPr>
-      <w:r>
-        <w:rPr>
-          <w:lang w:val="fr-CA"/>
-        </w:rPr>
-        <w:t>Priorité de développement: Essentiel.</w:t>
-      </w:r>
-    </w:p>
-    <w:p>
-      <w:pPr>
-        <w:rPr>
-          <w:lang w:val="fr-CA"/>
-        </w:rPr>
-      </w:pPr>
-    </w:p>
-    <w:p>
-      <w:pPr>
-        <w:rPr>
-          <w:b/>
-          <w:bCs/>
-          <w:i/>
-          <w:iCs/>
-          <w:lang w:val="fr-CA"/>
-        </w:rPr>
-      </w:pPr>
-      <w:r>
-        <w:rPr>
-          <w:b/>
-          <w:bCs/>
-          <w:i/>
-          <w:iCs/>
-          <w:lang w:val="fr-CA"/>
-        </w:rPr>
-        <w:t>Attribution de rôles dans l'équipe</w:t>
-      </w:r>
-    </w:p>
-    <w:p>
-      <w:pPr>
-        <w:rPr>
-          <w:lang w:val="fr-CA"/>
-        </w:rPr>
-      </w:pPr>
-      <w:r>
-        <w:rPr>
-          <w:lang w:val="fr-CA"/>
-        </w:rPr>
-        <w:t>Description technique: Configuration des rôles et des permissions au sein de l'équipe pour une gestion des accès différenciée.</w:t>
-      </w:r>
-    </w:p>
-    <w:p>
-      <w:pPr>
-        <w:rPr>
-          <w:lang w:val="fr-CA"/>
-        </w:rPr>
-      </w:pPr>
-      <w:r>
-        <w:rPr>
-          <w:lang w:val="fr-CA"/>
-        </w:rPr>
-        <w:t xml:space="preserve">Interaction utilisateur: </w:t>
-      </w:r>
-      <w:r>
-        <w:rPr>
-          <w:lang w:val="fr-CA"/>
-        </w:rPr>
-        <w:t xml:space="preserve"> </w:t>
-      </w:r>
-      <w:r>
-        <w:rPr>
-          <w:lang w:val="fr-CA"/>
-        </w:rPr>
-        <w:t>Le chef attribue des rôles spécifiques aux membres de la brigade via l'interface de gestion des utilisateurs.</w:t>
-      </w:r>
-    </w:p>
-    <w:p>
-      <w:pPr>
-        <w:rPr>
-          <w:lang w:val="fr-CA"/>
-        </w:rPr>
-      </w:pPr>
-      <w:r>
-        <w:rPr>
-          <w:lang w:val="fr-CA"/>
-        </w:rPr>
-        <w:t>Contraintes de mise en œuvre: Flexibilité et sécurité dans la gestion des rôles.</w:t>
+        <w:t>Multi-cuisine pour un chef et cuisinier</w:t>
+      </w:r>
+    </w:p>
+    <w:p>
+      <w:pPr>
+        <w:rPr>
+          <w:lang w:val="fr-CA"/>
+        </w:rPr>
+      </w:pPr>
+      <w:r>
+        <w:rPr>
+          <w:lang w:val="fr-CA"/>
+        </w:rPr>
+        <w:t>Description technique: Fonctionnalité permettant de gérer plusieurs cuisines simultanément et de permettre aux cuisiniers de s'intégrer à différentes brigades.</w:t>
+      </w:r>
+    </w:p>
+    <w:p>
+      <w:pPr>
+        <w:rPr>
+          <w:lang w:val="fr-CA"/>
+        </w:rPr>
+      </w:pPr>
+      <w:r>
+        <w:rPr>
+          <w:lang w:val="fr-CA"/>
+        </w:rPr>
+        <w:t>Interaction utilisateur: Les chefs et cuisiniers naviguent entre les interfaces des différentes cuisines pour lesquelles ils sont autorisés.</w:t>
+      </w:r>
+    </w:p>
+    <w:p>
+      <w:pPr>
+        <w:rPr>
+          <w:lang w:val="fr-CA"/>
+        </w:rPr>
+      </w:pPr>
+      <w:r>
+        <w:rPr>
+          <w:lang w:val="fr-CA"/>
+        </w:rPr>
+        <w:t>Contraintes de mise en œuvre: Interopérabilité et séparation claire des données entre les cuisines.</w:t>
+      </w:r>
+    </w:p>
+    <w:p>
+      <w:pPr>
+        <w:rPr>
+          <w:lang w:val="fr-CA"/>
+        </w:rPr>
+      </w:pPr>
+      <w:r>
+        <w:rPr>
+          <w:lang w:val="fr-CA"/>
+        </w:rPr>
+        <w:t>Priorité de développement: Prioritaire.</w:t>
+      </w:r>
+    </w:p>
+    <w:p>
+      <w:pPr>
+        <w:rPr>
+          <w:b/>
+          <w:bCs/>
+          <w:i/>
+          <w:iCs/>
+          <w:lang w:val="fr-CA"/>
+        </w:rPr>
+      </w:pPr>
+    </w:p>
+    <w:p>
+      <w:pPr>
+        <w:rPr>
+          <w:b/>
+          <w:bCs/>
+          <w:i/>
+          <w:iCs/>
+          <w:lang w:val="fr-CA"/>
+        </w:rPr>
+      </w:pPr>
+      <w:r>
+        <w:rPr>
+          <w:b/>
+          <w:bCs/>
+          <w:i/>
+          <w:iCs/>
+          <w:lang w:val="fr-CA"/>
+        </w:rPr>
+        <w:t>Liste de prix</w:t>
+      </w:r>
+    </w:p>
+    <w:p>
+      <w:pPr>
+        <w:rPr>
+          <w:lang w:val="fr-CA"/>
+        </w:rPr>
+      </w:pPr>
+      <w:r>
+        <w:rPr>
+          <w:lang w:val="fr-CA"/>
+        </w:rPr>
+        <w:t>Description technique: Création d'une base de données d'ingrédients avec les prix normalisés par unité de mesure (grammes pour les solides, millilitres pour les liquides). Intégration de la fonction de mise à jour des prix en fonction des fournisseurs et du marché.</w:t>
+      </w:r>
+    </w:p>
+    <w:p>
+      <w:pPr>
+        <w:rPr>
+          <w:lang w:val="fr-CA"/>
+        </w:rPr>
+      </w:pPr>
+      <w:r>
+        <w:rPr>
+          <w:lang w:val="fr-CA"/>
+        </w:rPr>
+        <w:t>Interaction utilisateur: Le chef peut consulter et gérer une liste d'ingrédients avec des prix à jour, les filtrer par fournisseur, et ajouter des ingrédients spécifiques.</w:t>
+      </w:r>
+    </w:p>
+    <w:p>
+      <w:pPr>
+        <w:rPr>
+          <w:lang w:val="fr-CA"/>
+        </w:rPr>
+      </w:pPr>
+      <w:r>
+        <w:rPr>
+          <w:lang w:val="fr-CA"/>
+        </w:rPr>
+        <w:t>Contraintes de mise en œuvre: Nécessité d'interfaces avec les systèmes des fournisseurs pour des mises à jour de prix automatiques.</w:t>
       </w:r>
     </w:p>
     <w:p>
@@ -4408,46 +4643,46 @@
           <w:iCs/>
           <w:lang w:val="fr-CA"/>
         </w:rPr>
-        <w:t>Multi-cuisine pour un chef et cuisinier</w:t>
-      </w:r>
-    </w:p>
-    <w:p>
-      <w:pPr>
-        <w:rPr>
-          <w:lang w:val="fr-CA"/>
-        </w:rPr>
-      </w:pPr>
-      <w:r>
-        <w:rPr>
-          <w:lang w:val="fr-CA"/>
-        </w:rPr>
-        <w:t>Description technique: Fonctionnalité permettant de gérer plusieurs cuisines simultanément et de permettre aux cuisiniers de s'intégrer à différentes brigades.</w:t>
-      </w:r>
-    </w:p>
-    <w:p>
-      <w:pPr>
-        <w:rPr>
-          <w:lang w:val="fr-CA"/>
-        </w:rPr>
-      </w:pPr>
-      <w:r>
-        <w:rPr>
-          <w:lang w:val="fr-CA"/>
-        </w:rPr>
-        <w:t>Interaction utilisateur: Les chefs et cuisiniers naviguent entre les interfaces des différentes cuisines pour lesquelles ils sont autorisés.</w:t>
-      </w:r>
-    </w:p>
-    <w:p>
-      <w:pPr>
-        <w:rPr>
-          <w:lang w:val="fr-CA"/>
-        </w:rPr>
-      </w:pPr>
-      <w:r>
-        <w:rPr>
-          <w:lang w:val="fr-CA"/>
-        </w:rPr>
-        <w:t>Contraintes de mise en œuvre: Interopérabilité et séparation claire des données entre les cuisines.</w:t>
+        <w:t>Ajout des fournisseurs</w:t>
+      </w:r>
+    </w:p>
+    <w:p>
+      <w:pPr>
+        <w:rPr>
+          <w:lang w:val="fr-CA"/>
+        </w:rPr>
+      </w:pPr>
+      <w:r>
+        <w:rPr>
+          <w:lang w:val="fr-CA"/>
+        </w:rPr>
+        <w:t>Description technique: Possibilité pour le chef de sélectionner ou d'ajouter de nouveaux fournisseurs dans l'application pour maintenir et actualiser la liste de prix des ingrédients.</w:t>
+      </w:r>
+    </w:p>
+    <w:p>
+      <w:pPr>
+        <w:rPr>
+          <w:lang w:val="fr-CA"/>
+        </w:rPr>
+      </w:pPr>
+      <w:r>
+        <w:rPr>
+          <w:lang w:val="fr-CA"/>
+        </w:rPr>
+        <w:t>Interaction utilisateur: Dans la section de gestion des fournisseurs, le chef peut ajouter, éditer ou supprimer des fournisseurs et synchroniser leur catalogue de produits avec la liste de prix.</w:t>
+      </w:r>
+    </w:p>
+    <w:p>
+      <w:pPr>
+        <w:rPr>
+          <w:lang w:val="fr-CA"/>
+        </w:rPr>
+      </w:pPr>
+      <w:r>
+        <w:rPr>
+          <w:lang w:val="fr-CA"/>
+        </w:rPr>
+        <w:t>Contraintes de mise en œuvre: Collaboration avec les fournisseurs pour l'accès aux données de prix; respect des protocoles d'intégration de données.</w:t>
       </w:r>
     </w:p>
     <w:p>
@@ -4466,170 +4701,6 @@
     <w:p>
       <w:pPr>
         <w:rPr>
-          <w:b/>
-          <w:bCs/>
-          <w:i/>
-          <w:iCs/>
-          <w:lang w:val="fr-CA"/>
-        </w:rPr>
-      </w:pPr>
-    </w:p>
-    <w:p>
-      <w:pPr>
-        <w:rPr>
-          <w:b/>
-          <w:bCs/>
-          <w:i/>
-          <w:iCs/>
-          <w:lang w:val="fr-CA"/>
-        </w:rPr>
-      </w:pPr>
-      <w:r>
-        <w:rPr>
-          <w:b/>
-          <w:bCs/>
-          <w:i/>
-          <w:iCs/>
-          <w:lang w:val="fr-CA"/>
-        </w:rPr>
-        <w:t>Liste de prix</w:t>
-      </w:r>
-    </w:p>
-    <w:p>
-      <w:pPr>
-        <w:rPr>
-          <w:lang w:val="fr-CA"/>
-        </w:rPr>
-      </w:pPr>
-      <w:r>
-        <w:rPr>
-          <w:lang w:val="fr-CA"/>
-        </w:rPr>
-        <w:t>Description technique: Création d'une base de données d'ingrédients avec les prix normalisés par unité de mesure (grammes pour les solides, millilitres pour les liquides). Intégration de la fonction de mise à jour des prix en fonction des fournisseurs et du marché.</w:t>
-      </w:r>
-    </w:p>
-    <w:p>
-      <w:pPr>
-        <w:rPr>
-          <w:lang w:val="fr-CA"/>
-        </w:rPr>
-      </w:pPr>
-      <w:r>
-        <w:rPr>
-          <w:lang w:val="fr-CA"/>
-        </w:rPr>
-        <w:t>Interaction utilisateur: Le chef peut consulter et gérer une liste d'ingrédients avec des prix à jour, les filtrer par fournisseur, et ajouter des ingrédients spécifiques.</w:t>
-      </w:r>
-    </w:p>
-    <w:p>
-      <w:pPr>
-        <w:rPr>
-          <w:lang w:val="fr-CA"/>
-        </w:rPr>
-      </w:pPr>
-      <w:r>
-        <w:rPr>
-          <w:lang w:val="fr-CA"/>
-        </w:rPr>
-        <w:t>Contraintes de mise en œuvre: Nécessité d'interfaces avec les systèmes des fournisseurs pour des mises à jour de prix automatiques.</w:t>
-      </w:r>
-    </w:p>
-    <w:p>
-      <w:pPr>
-        <w:rPr>
-          <w:lang w:val="fr-CA"/>
-        </w:rPr>
-      </w:pPr>
-      <w:r>
-        <w:rPr>
-          <w:lang w:val="fr-CA"/>
-        </w:rPr>
-        <w:t>Priorité de développement: Essentiel.</w:t>
-      </w:r>
-    </w:p>
-    <w:p>
-      <w:pPr>
-        <w:rPr>
-          <w:lang w:val="fr-CA"/>
-        </w:rPr>
-      </w:pPr>
-    </w:p>
-    <w:p>
-      <w:pPr>
-        <w:rPr>
-          <w:b/>
-          <w:bCs/>
-          <w:i/>
-          <w:iCs/>
-          <w:lang w:val="fr-CA"/>
-        </w:rPr>
-      </w:pPr>
-      <w:r>
-        <w:rPr>
-          <w:b/>
-          <w:bCs/>
-          <w:i/>
-          <w:iCs/>
-          <w:lang w:val="fr-CA"/>
-        </w:rPr>
-        <w:t>Ajout des fournisseurs</w:t>
-      </w:r>
-    </w:p>
-    <w:p>
-      <w:pPr>
-        <w:rPr>
-          <w:lang w:val="fr-CA"/>
-        </w:rPr>
-      </w:pPr>
-      <w:r>
-        <w:rPr>
-          <w:lang w:val="fr-CA"/>
-        </w:rPr>
-        <w:t>Description technique: Possibilité pour le chef de sélectionner ou d'ajouter de nouveaux fournisseurs dans l'application pour maintenir et actualiser la liste de prix des ingrédients.</w:t>
-      </w:r>
-    </w:p>
-    <w:p>
-      <w:pPr>
-        <w:rPr>
-          <w:lang w:val="fr-CA"/>
-        </w:rPr>
-      </w:pPr>
-      <w:r>
-        <w:rPr>
-          <w:lang w:val="fr-CA"/>
-        </w:rPr>
-        <w:t>Interaction utilisateur: Dans la section de gestion des fournisseurs, le chef peut ajouter, éditer ou supprimer des fournisseurs et synchroniser leur catalogue de produits avec la liste de prix.</w:t>
-      </w:r>
-    </w:p>
-    <w:p>
-      <w:pPr>
-        <w:rPr>
-          <w:lang w:val="fr-CA"/>
-        </w:rPr>
-      </w:pPr>
-      <w:r>
-        <w:rPr>
-          <w:lang w:val="fr-CA"/>
-        </w:rPr>
-        <w:t>Contraintes de mise en œuvre: Collaboration avec les fournisseurs pour l'accès aux données de prix; respect des protocoles d'intégration de données.</w:t>
-      </w:r>
-    </w:p>
-    <w:p>
-      <w:pPr>
-        <w:rPr>
-          <w:lang w:val="fr-CA"/>
-        </w:rPr>
-      </w:pPr>
-      <w:r>
-        <w:rPr>
-          <w:lang w:val="fr-CA"/>
-        </w:rPr>
-        <w:t>Priorité de développement: Prioritaire.</w:t>
-      </w:r>
-    </w:p>
-    <w:p>
-      <w:pPr>
-        <w:rPr>
           <w:lang w:val="fr-CA"/>
         </w:rPr>
       </w:pPr>
@@ -4678,7 +4749,6 @@
         <w:rPr>
           <w:lang w:val="fr-CA"/>
         </w:rPr>
-        <w:lastRenderedPageBreak/>
         <w:t>Interaction utilisateur: Le chef peut entrer des données pour des ingrédients spécifiques achetés en dehors des circuits traditionnels, directement via le marché de base de l'application.</w:t>
       </w:r>
     </w:p>
@@ -4883,14 +4953,7 @@
         <w:rPr>
           <w:lang w:val="fr-CA"/>
         </w:rPr>
-        <w:t xml:space="preserve">Le prochain document à rédiger constituera une étape cruciale : le document de conception technique. Celui-ci détaillera l'organisation des tâches dans le temps, définissant les jalons essentiels pour le développement de l'application. Ce document établira l'architecture de la solution, les choix </w:t>
-      </w:r>
-      <w:r>
-        <w:rPr>
-          <w:lang w:val="fr-CA"/>
-        </w:rPr>
-        <w:lastRenderedPageBreak/>
-        <w:t>technologiques, les flux de données, et les interfaces utilisateurs, tout en prévoyant une planification rigoureuse pour respecter les délais et les attentes des utilisateurs. Il servira de feuille de route pour les développeurs, définissant les étapes de réalisation, de test, et de déploiement de l'application, assurant ainsi une transition fluide de la conception à l'implémentation.</w:t>
+        <w:t>Le prochain document à rédiger constituera une étape cruciale : le document de conception technique. Celui-ci détaillera l'organisation des tâches dans le temps, définissant les jalons essentiels pour le développement de l'application. Ce document établira l'architecture de la solution, les choix technologiques, les flux de données, et les interfaces utilisateurs, tout en prévoyant une planification rigoureuse pour respecter les délais et les attentes des utilisateurs. Il servira de feuille de route pour les développeurs, définissant les étapes de réalisation, de test, et de déploiement de l'application, assurant ainsi une transition fluide de la conception à l'implémentation.</w:t>
       </w:r>
     </w:p>
     <w:p>

</xml_diff>

<commit_message>
docs: alteration made to document_de_definition.docx added conclusion.
</commit_message>
<xml_diff>
--- a/docs/document_de_definition.docx
+++ b/docs/document_de_definition.docx
@@ -3608,7 +3608,7 @@
           <w:iCs/>
           <w:lang w:val="fr-CA"/>
         </w:rPr>
-        <w:t>Argon2id</w:t>
+        <w:t>Argon2</w:t>
       </w:r>
       <w:r>
         <w:rPr>
@@ -4399,7 +4399,13 @@
         <w:rPr>
           <w:lang w:val="fr-CA"/>
         </w:rPr>
-        <w:t>Description technique: Configuration des rôles et des permissions au sein de l'équipe pour une gestion des accès différenciée.</w:t>
+        <w:t xml:space="preserve">Description technique: </w:t>
+      </w:r>
+      <w:r>
+        <w:rPr>
+          <w:lang w:val="fr-CA"/>
+        </w:rPr>
+        <w:t>Notre système intègre une fonctionnalité avancée de configuration des rôles et des permissions, permettant une gestion des accès différenciée au sein de l'équipe. Cette personnalisation des accès assure que chaque membre de l'équipe dispose uniquement des permissions nécessaires à ses fonctions.</w:t>
       </w:r>
     </w:p>
     <w:p>
@@ -4437,19 +4443,6 @@
         <w:rPr>
           <w:lang w:val="fr-CA"/>
         </w:rPr>
-        <w:t>Contraintes de mise en œuvre: Flexibilité et sécurité dans la gestion des rôles.</w:t>
-      </w:r>
-    </w:p>
-    <w:p>
-      <w:pPr>
-        <w:rPr>
-          <w:lang w:val="fr-CA"/>
-        </w:rPr>
-      </w:pPr>
-      <w:r>
-        <w:rPr>
-          <w:lang w:val="fr-CA"/>
-        </w:rPr>
         <w:t>Priorité de développement: Essentiel.</w:t>
       </w:r>
     </w:p>
@@ -4491,33 +4484,63 @@
         <w:rPr>
           <w:lang w:val="fr-CA"/>
         </w:rPr>
-        <w:t>Description technique: Fonctionnalité permettant de gérer plusieurs cuisines simultanément et de permettre aux cuisiniers de s'intégrer à différentes brigades.</w:t>
-      </w:r>
-    </w:p>
-    <w:p>
-      <w:pPr>
-        <w:rPr>
-          <w:lang w:val="fr-CA"/>
-        </w:rPr>
-      </w:pPr>
-      <w:r>
-        <w:rPr>
-          <w:lang w:val="fr-CA"/>
-        </w:rPr>
-        <w:t>Interaction utilisateur: Les chefs et cuisiniers naviguent entre les interfaces des différentes cuisines pour lesquelles ils sont autorisés.</w:t>
-      </w:r>
-    </w:p>
-    <w:p>
-      <w:pPr>
-        <w:rPr>
-          <w:lang w:val="fr-CA"/>
-        </w:rPr>
-      </w:pPr>
-      <w:r>
-        <w:rPr>
-          <w:lang w:val="fr-CA"/>
-        </w:rPr>
-        <w:t>Contraintes de mise en œuvre: Interopérabilité et séparation claire des données entre les cuisines.</w:t>
+        <w:t xml:space="preserve">Description technique: </w:t>
+      </w:r>
+      <w:r>
+        <w:rPr>
+          <w:lang w:val="fr-CA"/>
+        </w:rPr>
+        <w:t>Notre application</w:t>
+      </w:r>
+      <w:r>
+        <w:rPr>
+          <w:lang w:val="fr-CA"/>
+        </w:rPr>
+        <w:t xml:space="preserve"> autorise les cuisiniers à rejoindre et collaborer avec plusieurs brigades de cuisine. Un chef peut ainsi administrer plusieurs cuisines en parallèle, et un cuisinier a la flexibilité de faire partie de différentes équipes ou brigades.</w:t>
+      </w:r>
+    </w:p>
+    <w:p>
+      <w:pPr>
+        <w:rPr>
+          <w:lang w:val="fr-CA"/>
+        </w:rPr>
+      </w:pPr>
+      <w:r>
+        <w:rPr>
+          <w:lang w:val="fr-CA"/>
+        </w:rPr>
+        <w:t xml:space="preserve">Interaction utilisateur: Les chefs </w:t>
+      </w:r>
+      <w:r>
+        <w:rPr>
+          <w:lang w:val="fr-CA"/>
+        </w:rPr>
+        <w:t>peuvent voir leurs cuisines directement dans leur tableau de bords. Les cuisiniers eux pourront voir les cuisines auxquels ils sont associés.</w:t>
+      </w:r>
+    </w:p>
+    <w:p>
+      <w:pPr>
+        <w:rPr>
+          <w:lang w:val="fr-CA"/>
+        </w:rPr>
+      </w:pPr>
+      <w:r>
+        <w:rPr>
+          <w:lang w:val="fr-CA"/>
+        </w:rPr>
+        <w:t xml:space="preserve">Contraintes de mise en œuvre: </w:t>
+      </w:r>
+      <w:r>
+        <w:rPr>
+          <w:lang w:val="fr-CA"/>
+        </w:rPr>
+        <w:t xml:space="preserve">Demande une réflexion quant à la </w:t>
+      </w:r>
+      <w:r>
+        <w:rPr>
+          <w:lang w:val="fr-CA"/>
+        </w:rPr>
+        <w:t>séparation claire des données entre les cuisines.</w:t>
       </w:r>
     </w:p>
     <w:p>
@@ -4601,6 +4624,7 @@
         <w:rPr>
           <w:lang w:val="fr-CA"/>
         </w:rPr>
+        <w:lastRenderedPageBreak/>
         <w:t>Contraintes de mise en œuvre: Nécessité d'interfaces avec les systèmes des fournisseurs pour des mises à jour de prix automatiques.</w:t>
       </w:r>
     </w:p>
@@ -4614,8 +4638,61 @@
         <w:rPr>
           <w:lang w:val="fr-CA"/>
         </w:rPr>
-        <w:lastRenderedPageBreak/>
-        <w:t>Priorité de développement: Essentiel.</w:t>
+        <w:t xml:space="preserve">Priorité de développement: </w:t>
+      </w:r>
+    </w:p>
+    <w:p>
+      <w:pPr>
+        <w:pStyle w:val="Paragraphedeliste"/>
+        <w:numPr>
+          <w:ilvl w:val="0"/>
+          <w:numId w:val="1"/>
+        </w:numPr>
+        <w:rPr>
+          <w:lang w:val="fr-CA"/>
+        </w:rPr>
+      </w:pPr>
+      <w:r>
+        <w:rPr>
+          <w:lang w:val="fr-CA"/>
+        </w:rPr>
+        <w:t xml:space="preserve">Liste de prix : </w:t>
+      </w:r>
+      <w:r>
+        <w:rPr>
+          <w:lang w:val="fr-CA"/>
+        </w:rPr>
+        <w:t>Essentiel.</w:t>
+      </w:r>
+    </w:p>
+    <w:p>
+      <w:pPr>
+        <w:pStyle w:val="Paragraphedeliste"/>
+        <w:numPr>
+          <w:ilvl w:val="0"/>
+          <w:numId w:val="1"/>
+        </w:numPr>
+        <w:rPr>
+          <w:lang w:val="fr-CA"/>
+        </w:rPr>
+      </w:pPr>
+      <w:r>
+        <w:rPr>
+          <w:lang w:val="fr-CA"/>
+        </w:rPr>
+        <w:t xml:space="preserve">Intégration </w:t>
+      </w:r>
+      <w:r>
+        <w:rPr>
+          <w:lang w:val="fr-CA"/>
+        </w:rPr>
+        <w:t>directe avec les fournisseurs</w:t>
+      </w:r>
+      <w:r>
+        <w:rPr>
+          <w:lang w:val="fr-CA"/>
+        </w:rPr>
+        <w:t> : Optionnel.</w:t>
       </w:r>
     </w:p>
     <w:p>
@@ -4682,7 +4759,239 @@
         <w:rPr>
           <w:lang w:val="fr-CA"/>
         </w:rPr>
-        <w:t>Contraintes de mise en œuvre: Collaboration avec les fournisseurs pour l'accès aux données de prix; respect des protocoles d'intégration de données.</w:t>
+        <w:t>Contraintes de mise en œuvre: Collaboration avec les fournisseurs pour l'accès aux données de prix</w:t>
+      </w:r>
+      <w:r>
+        <w:rPr>
+          <w:lang w:val="fr-CA"/>
+        </w:rPr>
+        <w:t>.</w:t>
+      </w:r>
+    </w:p>
+    <w:p>
+      <w:pPr>
+        <w:rPr>
+          <w:lang w:val="fr-CA"/>
+        </w:rPr>
+      </w:pPr>
+      <w:r>
+        <w:rPr>
+          <w:lang w:val="fr-CA"/>
+        </w:rPr>
+        <w:t xml:space="preserve">Priorité de développement: </w:t>
+      </w:r>
+    </w:p>
+    <w:p>
+      <w:pPr>
+        <w:pStyle w:val="Paragraphedeliste"/>
+        <w:numPr>
+          <w:ilvl w:val="0"/>
+          <w:numId w:val="1"/>
+        </w:numPr>
+        <w:rPr>
+          <w:lang w:val="fr-CA"/>
+        </w:rPr>
+      </w:pPr>
+      <w:r>
+        <w:rPr>
+          <w:lang w:val="fr-CA"/>
+        </w:rPr>
+        <w:t xml:space="preserve">Ajout de fournisseurs: </w:t>
+      </w:r>
+      <w:r>
+        <w:rPr>
+          <w:lang w:val="fr-CA"/>
+        </w:rPr>
+        <w:t>Prioritaire.</w:t>
+      </w:r>
+    </w:p>
+    <w:p>
+      <w:pPr>
+        <w:pStyle w:val="Paragraphedeliste"/>
+        <w:numPr>
+          <w:ilvl w:val="0"/>
+          <w:numId w:val="1"/>
+        </w:numPr>
+        <w:rPr>
+          <w:lang w:val="fr-CA"/>
+        </w:rPr>
+      </w:pPr>
+      <w:r>
+        <w:rPr>
+          <w:lang w:val="fr-CA"/>
+        </w:rPr>
+        <w:t xml:space="preserve">Intégration avec les bases de </w:t>
+      </w:r>
+      <w:r>
+        <w:rPr>
+          <w:lang w:val="fr-CA"/>
+        </w:rPr>
+        <w:t>données</w:t>
+      </w:r>
+      <w:r>
+        <w:rPr>
+          <w:lang w:val="fr-CA"/>
+        </w:rPr>
+        <w:t xml:space="preserve"> des fournisseurs : Optionnel.</w:t>
+      </w:r>
+    </w:p>
+    <w:p>
+      <w:pPr>
+        <w:rPr>
+          <w:lang w:val="fr-CA"/>
+        </w:rPr>
+      </w:pPr>
+    </w:p>
+    <w:p>
+      <w:pPr>
+        <w:rPr>
+          <w:b/>
+          <w:bCs/>
+          <w:i/>
+          <w:iCs/>
+          <w:lang w:val="fr-CA"/>
+        </w:rPr>
+      </w:pPr>
+      <w:r>
+        <w:rPr>
+          <w:b/>
+          <w:bCs/>
+          <w:i/>
+          <w:iCs/>
+          <w:lang w:val="fr-CA"/>
+        </w:rPr>
+        <w:t>Maintien du marché de base</w:t>
+      </w:r>
+    </w:p>
+    <w:p>
+      <w:pPr>
+        <w:rPr>
+          <w:lang w:val="fr-CA"/>
+        </w:rPr>
+      </w:pPr>
+      <w:r>
+        <w:rPr>
+          <w:lang w:val="fr-CA"/>
+        </w:rPr>
+        <w:t>Description technique: Fonction permettant d'ajouter manuellement des ingrédients acquis hors du réseau des fournisseurs habituels, avec la possibilité de noter le coût et la quantité.</w:t>
+      </w:r>
+    </w:p>
+    <w:p>
+      <w:pPr>
+        <w:rPr>
+          <w:lang w:val="fr-CA"/>
+        </w:rPr>
+      </w:pPr>
+      <w:r>
+        <w:rPr>
+          <w:lang w:val="fr-CA"/>
+        </w:rPr>
+        <w:t>Interaction utilisateur: Le chef peut entrer des données pour des ingrédients spécifiques achetés en dehors des circuits traditionnels</w:t>
+      </w:r>
+      <w:r>
+        <w:rPr>
+          <w:lang w:val="fr-CA"/>
+        </w:rPr>
+        <w:t>.</w:t>
+      </w:r>
+    </w:p>
+    <w:p>
+      <w:pPr>
+        <w:rPr>
+          <w:lang w:val="fr-CA"/>
+        </w:rPr>
+      </w:pPr>
+      <w:r>
+        <w:rPr>
+          <w:lang w:val="fr-CA"/>
+        </w:rPr>
+        <w:t>Contraintes de mise en œuvre: Flexibilité du système pour accepter des entrées manuelles sans compromettre la précision des coûts.</w:t>
+      </w:r>
+    </w:p>
+    <w:p>
+      <w:pPr>
+        <w:rPr>
+          <w:lang w:val="fr-CA"/>
+        </w:rPr>
+      </w:pPr>
+      <w:r>
+        <w:rPr>
+          <w:lang w:val="fr-CA"/>
+        </w:rPr>
+        <w:t>Priorité de développement: Secondaire.</w:t>
+      </w:r>
+    </w:p>
+    <w:p>
+      <w:pPr>
+        <w:rPr>
+          <w:lang w:val="fr-CA"/>
+        </w:rPr>
+      </w:pPr>
+    </w:p>
+    <w:p>
+      <w:pPr>
+        <w:rPr>
+          <w:b/>
+          <w:bCs/>
+          <w:i/>
+          <w:iCs/>
+          <w:lang w:val="fr-CA"/>
+        </w:rPr>
+      </w:pPr>
+      <w:r>
+        <w:rPr>
+          <w:b/>
+          <w:bCs/>
+          <w:i/>
+          <w:iCs/>
+          <w:lang w:val="fr-CA"/>
+        </w:rPr>
+        <w:t>Gestion du profil utilisateur</w:t>
+      </w:r>
+    </w:p>
+    <w:p>
+      <w:pPr>
+        <w:rPr>
+          <w:lang w:val="fr-CA"/>
+        </w:rPr>
+      </w:pPr>
+      <w:r>
+        <w:rPr>
+          <w:lang w:val="fr-CA"/>
+        </w:rPr>
+        <w:t>Description technique: Module de gestion de profil permettant aux utilisateurs de modifier leurs informations personnelles telles que le mot de passe, l'avatar, l'adresse et le numéro de téléphone.</w:t>
+      </w:r>
+    </w:p>
+    <w:p>
+      <w:pPr>
+        <w:rPr>
+          <w:lang w:val="fr-CA"/>
+        </w:rPr>
+      </w:pPr>
+      <w:r>
+        <w:rPr>
+          <w:lang w:val="fr-CA"/>
+        </w:rPr>
+        <w:t xml:space="preserve">Interaction utilisateur: Les chefs et cuisiniers accèdent à leur profil pour mettre à jour leurs informations personnelles </w:t>
+      </w:r>
+      <w:r>
+        <w:rPr>
+          <w:lang w:val="fr-CA"/>
+        </w:rPr>
+        <w:t>via un panneau de configuration.</w:t>
+      </w:r>
+    </w:p>
+    <w:p>
+      <w:pPr>
+        <w:rPr>
+          <w:lang w:val="fr-CA"/>
+        </w:rPr>
+      </w:pPr>
+      <w:r>
+        <w:rPr>
+          <w:lang w:val="fr-CA"/>
+        </w:rPr>
+        <w:t>Contraintes de mise en œuvre: Sécurité des données personnelles et facilité d'utilisation.</w:t>
       </w:r>
     </w:p>
     <w:p>
@@ -4697,180 +5006,6 @@
         </w:rPr>
         <w:t>Priorité de développement: Prioritaire.</w:t>
       </w:r>
-    </w:p>
-    <w:p>
-      <w:pPr>
-        <w:rPr>
-          <w:lang w:val="fr-CA"/>
-        </w:rPr>
-      </w:pPr>
-    </w:p>
-    <w:p>
-      <w:pPr>
-        <w:rPr>
-          <w:b/>
-          <w:bCs/>
-          <w:i/>
-          <w:iCs/>
-          <w:lang w:val="fr-CA"/>
-        </w:rPr>
-      </w:pPr>
-      <w:r>
-        <w:rPr>
-          <w:b/>
-          <w:bCs/>
-          <w:i/>
-          <w:iCs/>
-          <w:lang w:val="fr-CA"/>
-        </w:rPr>
-        <w:t>Maintien du marché de base</w:t>
-      </w:r>
-    </w:p>
-    <w:p>
-      <w:pPr>
-        <w:rPr>
-          <w:lang w:val="fr-CA"/>
-        </w:rPr>
-      </w:pPr>
-      <w:r>
-        <w:rPr>
-          <w:lang w:val="fr-CA"/>
-        </w:rPr>
-        <w:t>Description technique: Fonction permettant d'ajouter manuellement des ingrédients acquis hors du réseau des fournisseurs habituels, avec la possibilité de noter le coût et la quantité.</w:t>
-      </w:r>
-    </w:p>
-    <w:p>
-      <w:pPr>
-        <w:rPr>
-          <w:lang w:val="fr-CA"/>
-        </w:rPr>
-      </w:pPr>
-      <w:r>
-        <w:rPr>
-          <w:lang w:val="fr-CA"/>
-        </w:rPr>
-        <w:t>Interaction utilisateur: Le chef peut entrer des données pour des ingrédients spécifiques achetés en dehors des circuits traditionnels, directement via le marché de base de l'application.</w:t>
-      </w:r>
-    </w:p>
-    <w:p>
-      <w:pPr>
-        <w:rPr>
-          <w:lang w:val="fr-CA"/>
-        </w:rPr>
-      </w:pPr>
-      <w:r>
-        <w:rPr>
-          <w:lang w:val="fr-CA"/>
-        </w:rPr>
-        <w:t>Contraintes de mise en œuvre: Flexibilité du système pour accepter des entrées manuelles sans compromettre la précision des coûts.</w:t>
-      </w:r>
-    </w:p>
-    <w:p>
-      <w:pPr>
-        <w:rPr>
-          <w:lang w:val="fr-CA"/>
-        </w:rPr>
-      </w:pPr>
-      <w:r>
-        <w:rPr>
-          <w:lang w:val="fr-CA"/>
-        </w:rPr>
-        <w:t>Priorité de développement: Secondaire.</w:t>
-      </w:r>
-    </w:p>
-    <w:p>
-      <w:pPr>
-        <w:rPr>
-          <w:lang w:val="fr-CA"/>
-        </w:rPr>
-      </w:pPr>
-    </w:p>
-    <w:p>
-      <w:pPr>
-        <w:rPr>
-          <w:lang w:val="fr-CA"/>
-        </w:rPr>
-      </w:pPr>
-    </w:p>
-    <w:p>
-      <w:pPr>
-        <w:rPr>
-          <w:b/>
-          <w:bCs/>
-          <w:i/>
-          <w:iCs/>
-          <w:lang w:val="fr-CA"/>
-        </w:rPr>
-      </w:pPr>
-      <w:r>
-        <w:rPr>
-          <w:b/>
-          <w:bCs/>
-          <w:i/>
-          <w:iCs/>
-          <w:lang w:val="fr-CA"/>
-        </w:rPr>
-        <w:t>Gestion du profil utilisateur</w:t>
-      </w:r>
-    </w:p>
-    <w:p>
-      <w:pPr>
-        <w:rPr>
-          <w:lang w:val="fr-CA"/>
-        </w:rPr>
-      </w:pPr>
-      <w:r>
-        <w:rPr>
-          <w:lang w:val="fr-CA"/>
-        </w:rPr>
-        <w:t>Description technique: Module de gestion de profil permettant aux utilisateurs de modifier leurs informations personnelles telles que le mot de passe, l'avatar, l'adresse et le numéro de téléphone.</w:t>
-      </w:r>
-    </w:p>
-    <w:p>
-      <w:pPr>
-        <w:rPr>
-          <w:lang w:val="fr-CA"/>
-        </w:rPr>
-      </w:pPr>
-      <w:r>
-        <w:rPr>
-          <w:lang w:val="fr-CA"/>
-        </w:rPr>
-        <w:t>Interaction utilisateur: Les chefs et cuisiniers accèdent à leur profil pour mettre à jour leurs informations personnelles via une interface sécurisée et conviviale.</w:t>
-      </w:r>
-    </w:p>
-    <w:p>
-      <w:pPr>
-        <w:rPr>
-          <w:lang w:val="fr-CA"/>
-        </w:rPr>
-      </w:pPr>
-      <w:r>
-        <w:rPr>
-          <w:lang w:val="fr-CA"/>
-        </w:rPr>
-        <w:t>Contraintes de mise en œuvre: Sécurité des données personnelles et facilité d'utilisation.</w:t>
-      </w:r>
-    </w:p>
-    <w:p>
-      <w:pPr>
-        <w:rPr>
-          <w:lang w:val="fr-CA"/>
-        </w:rPr>
-      </w:pPr>
-      <w:r>
-        <w:rPr>
-          <w:lang w:val="fr-CA"/>
-        </w:rPr>
-        <w:t>Priorité de développement: Prioritaire.</w:t>
-      </w:r>
-    </w:p>
-    <w:p>
-      <w:pPr>
-        <w:rPr>
-          <w:lang w:val="fr-CA"/>
-        </w:rPr>
-      </w:pPr>
     </w:p>
     <w:p>
       <w:pPr>
@@ -4884,29 +5019,172 @@
       </w:pPr>
       <w:r>
         <w:rPr>
-          <w:lang w:val="fr-CA"/>
-        </w:rPr>
-        <w:t>Ces spécifications fonctionnelles forment la base du développement et de l'implémentation des fonctionnalités clés de l'application, en mettant l'accent sur la sécurité, l'intuitivité et la flexibilité pour répondre aux besoins dynamiques des cuisines professionnelles.</w:t>
-      </w:r>
-    </w:p>
-    <w:p>
-      <w:pPr>
-        <w:rPr>
-          <w:lang w:val="fr-CA"/>
-        </w:rPr>
-      </w:pPr>
-    </w:p>
-    <w:p>
-      <w:pPr>
-        <w:rPr>
           <w:b/>
           <w:bCs/>
           <w:sz w:val="32"/>
           <w:szCs w:val="32"/>
           <w:lang w:val="fr-CA"/>
         </w:rPr>
-      </w:pPr>
-      <w:r>
+        <w:lastRenderedPageBreak/>
+        <w:t>Conclusion</w:t>
+      </w:r>
+    </w:p>
+    <w:p>
+      <w:pPr>
+        <w:rPr>
+          <w:lang w:val="fr-CA"/>
+        </w:rPr>
+      </w:pPr>
+      <w:r>
+        <w:rPr>
+          <w:lang w:val="fr-CA"/>
+        </w:rPr>
+        <w:t xml:space="preserve">En résumé, notre projet est né de la nécessité de répondre </w:t>
+      </w:r>
+      <w:r>
+        <w:rPr>
+          <w:lang w:val="fr-CA"/>
+        </w:rPr>
+        <w:t xml:space="preserve">à </w:t>
+      </w:r>
+      <w:r>
+        <w:rPr>
+          <w:lang w:val="fr-CA"/>
+        </w:rPr>
+        <w:t xml:space="preserve">certains </w:t>
+      </w:r>
+      <w:r>
+        <w:rPr>
+          <w:lang w:val="fr-CA"/>
+        </w:rPr>
+        <w:t xml:space="preserve">défis </w:t>
+      </w:r>
+      <w:r>
+        <w:rPr>
+          <w:lang w:val="fr-CA"/>
+        </w:rPr>
+        <w:t>administratifs</w:t>
+      </w:r>
+      <w:r>
+        <w:rPr>
+          <w:lang w:val="fr-CA"/>
+        </w:rPr>
+        <w:t xml:space="preserve"> rencontrés quotidiennement dans les cuisines professionnelles. Forts de l'expérience de Julien, nous </w:t>
+      </w:r>
+      <w:r>
+        <w:rPr>
+          <w:lang w:val="fr-CA"/>
+        </w:rPr>
+        <w:t>allons</w:t>
+      </w:r>
+      <w:r>
+        <w:rPr>
+          <w:lang w:val="fr-CA"/>
+        </w:rPr>
+        <w:t xml:space="preserve"> développ</w:t>
+      </w:r>
+      <w:r>
+        <w:rPr>
+          <w:lang w:val="fr-CA"/>
+        </w:rPr>
+        <w:t>er</w:t>
+      </w:r>
+      <w:r>
+        <w:rPr>
+          <w:lang w:val="fr-CA"/>
+        </w:rPr>
+        <w:t xml:space="preserve"> une application visant à </w:t>
+      </w:r>
+      <w:r>
+        <w:rPr>
+          <w:lang w:val="fr-CA"/>
+        </w:rPr>
+        <w:t>changer</w:t>
+      </w:r>
+      <w:r>
+        <w:rPr>
+          <w:lang w:val="fr-CA"/>
+        </w:rPr>
+        <w:t xml:space="preserve"> la manière dont les chefs standardisent et partagent leurs recettes avec leur équipe. </w:t>
+      </w:r>
+    </w:p>
+    <w:p>
+      <w:pPr>
+        <w:rPr>
+          <w:lang w:val="fr-CA"/>
+        </w:rPr>
+      </w:pPr>
+      <w:r>
+        <w:rPr>
+          <w:lang w:val="fr-CA"/>
+        </w:rPr>
+        <w:t xml:space="preserve">Chaque aspect technique que nous avons souligné vise à offrir un avantage distinct dans la routine d'un chef et de sa brigade, en facilitant la gestion et en favorisant des décisions éclairées. De la répartition des rôles à </w:t>
+      </w:r>
+      <w:r>
+        <w:rPr>
+          <w:lang w:val="fr-CA"/>
+        </w:rPr>
+        <w:t>un modèle de gestion centralisé</w:t>
+      </w:r>
+      <w:r>
+        <w:rPr>
+          <w:lang w:val="fr-CA"/>
+        </w:rPr>
+        <w:t>, en passant par la mise à jour des coûts de revient, chaque fonctionnalité est pensée pour minimiser le temps administratif et maximiser le temps consacré à la création culinaire.</w:t>
+      </w:r>
+    </w:p>
+    <w:p>
+      <w:pPr>
+        <w:rPr>
+          <w:lang w:val="fr-CA"/>
+        </w:rPr>
+      </w:pPr>
+      <w:r>
+        <w:rPr>
+          <w:lang w:val="fr-CA"/>
+        </w:rPr>
+        <w:t xml:space="preserve">Pour concrétiser cette vision, les documents à venir joueront un rôle crucial. Le document de conception détaillera les maquettes, les schémas UML, les structures de base de données, les algorithmes spécifiques et les motifs de conception qui </w:t>
+      </w:r>
+      <w:r>
+        <w:rPr>
+          <w:lang w:val="fr-CA"/>
+        </w:rPr>
+        <w:t xml:space="preserve">formeront la structure de </w:t>
+      </w:r>
+      <w:r>
+        <w:rPr>
+          <w:lang w:val="fr-CA"/>
+        </w:rPr>
+        <w:t xml:space="preserve">notre application. Il servira de feuille de route pour le développement, garantissant ainsi une compréhension claire de la structure et du fonctionnement de l'application par tous les membres du projet. </w:t>
+      </w:r>
+    </w:p>
+    <w:p>
+      <w:pPr>
+        <w:rPr>
+          <w:lang w:val="fr-CA"/>
+        </w:rPr>
+      </w:pPr>
+      <w:r>
+        <w:rPr>
+          <w:lang w:val="fr-CA"/>
+        </w:rPr>
+        <w:t>Parallèlement, le document de planification définira un calendrier de développement avec des étapes clés réparties en sprints distincts pour assurer un déroulement efficace.</w:t>
+      </w:r>
+      <w:r>
+        <w:rPr>
+          <w:lang w:val="fr-CA"/>
+        </w:rPr>
+        <w:t xml:space="preserve"> </w:t>
+      </w:r>
+      <w:r>
+        <w:rPr>
+          <w:lang w:val="fr-CA"/>
+        </w:rPr>
+        <w:t xml:space="preserve"> </w:t>
+      </w:r>
+    </w:p>
+    <w:p>
+      <w:pPr>
         <w:rPr>
           <w:b/>
           <w:bCs/>
@@ -4914,46 +5192,18 @@
           <w:szCs w:val="32"/>
           <w:lang w:val="fr-CA"/>
         </w:rPr>
-        <w:t>Conclusion</w:t>
-      </w:r>
-    </w:p>
-    <w:p>
-      <w:pPr>
-        <w:rPr>
-          <w:lang w:val="fr-CA"/>
-        </w:rPr>
-      </w:pPr>
-      <w:r>
-        <w:rPr>
-          <w:lang w:val="fr-CA"/>
-        </w:rPr>
-        <w:t>Cette application vise à simplifier et à standardiser les processus culinaires, de la formulation des recettes à la gestion des brigades et des cuisines multiples, tout en assurant une gestion des coûts efficace et une conformité avec les réglementations sanitaires. Les chefs pourront ainsi se consacrer à leur passion pour la gastronomie avec un outil qui facilite la créativité, la communication et la cohérence au sein de leurs équipes.</w:t>
-      </w:r>
-    </w:p>
-    <w:p>
-      <w:pPr>
-        <w:rPr>
-          <w:lang w:val="fr-CA"/>
-        </w:rPr>
-      </w:pPr>
-      <w:r>
-        <w:rPr>
-          <w:lang w:val="fr-CA"/>
-        </w:rPr>
-        <w:t>Les spécifications utilisateurs sont conçues pour répondre aux exigences opérationnelles quotidiennes et à la simplification de la gestion culinaire. Elles permettent une standardisation des recettes, une organisation et un partage efficace des menus, ainsi qu'une analyse des coûts de revient. En outre, elles offrent la possibilité de gérer des profils utilisateurs, de suivre les coûts via une liste de prix dynamique, et de maintenir des registres conformes aux standards de sécurité alimentaire. Les utilisateurs – chefs et cuisiniers – bénéficieront d'une expérience utilisateur optimisée, allant de l'intégration des fournisseurs à la gestion des versions de recettes et à l'exportation en PDF.</w:t>
-      </w:r>
-    </w:p>
-    <w:p>
-      <w:pPr>
-        <w:rPr>
-          <w:lang w:val="fr-CA"/>
-        </w:rPr>
-      </w:pPr>
-      <w:r>
-        <w:rPr>
-          <w:lang w:val="fr-CA"/>
-        </w:rPr>
-        <w:t>Le prochain document à rédiger constituera une étape cruciale : le document de conception technique. Celui-ci détaillera l'organisation des tâches dans le temps, définissant les jalons essentiels pour le développement de l'application. Ce document établira l'architecture de la solution, les choix technologiques, les flux de données, et les interfaces utilisateurs, tout en prévoyant une planification rigoureuse pour respecter les délais et les attentes des utilisateurs. Il servira de feuille de route pour les développeurs, définissant les étapes de réalisation, de test, et de déploiement de l'application, assurant ainsi une transition fluide de la conception à l'implémentation.</w:t>
+      </w:pPr>
+      <w:r>
+        <w:rPr>
+          <w:lang w:val="fr-CA"/>
+        </w:rPr>
+        <w:t>Ultimement, notre objectif</w:t>
+      </w:r>
+      <w:r>
+        <w:rPr>
+          <w:lang w:val="fr-CA"/>
+        </w:rPr>
+        <w:t xml:space="preserve"> est de permettre aux chefs de se concentrer pleinement sur leur art, tout en bénéficiant d'une solution de gestion simple et intuitive.</w:t>
       </w:r>
     </w:p>
     <w:p>
@@ -4977,7 +5227,9 @@
           <w:lang w:val="fr-CA"/>
         </w:rPr>
       </w:pPr>
-      <w:r>
+    </w:p>
+    <w:p>
+      <w:pPr>
         <w:rPr>
           <w:b/>
           <w:bCs/>
@@ -4985,6 +5237,115 @@
           <w:szCs w:val="32"/>
           <w:lang w:val="fr-CA"/>
         </w:rPr>
+      </w:pPr>
+    </w:p>
+    <w:p>
+      <w:pPr>
+        <w:rPr>
+          <w:b/>
+          <w:bCs/>
+          <w:sz w:val="32"/>
+          <w:szCs w:val="32"/>
+          <w:lang w:val="fr-CA"/>
+        </w:rPr>
+      </w:pPr>
+    </w:p>
+    <w:p>
+      <w:pPr>
+        <w:rPr>
+          <w:b/>
+          <w:bCs/>
+          <w:sz w:val="32"/>
+          <w:szCs w:val="32"/>
+          <w:lang w:val="fr-CA"/>
+        </w:rPr>
+      </w:pPr>
+    </w:p>
+    <w:p>
+      <w:pPr>
+        <w:rPr>
+          <w:b/>
+          <w:bCs/>
+          <w:sz w:val="32"/>
+          <w:szCs w:val="32"/>
+          <w:lang w:val="fr-CA"/>
+        </w:rPr>
+      </w:pPr>
+    </w:p>
+    <w:p>
+      <w:pPr>
+        <w:rPr>
+          <w:b/>
+          <w:bCs/>
+          <w:sz w:val="32"/>
+          <w:szCs w:val="32"/>
+          <w:lang w:val="fr-CA"/>
+        </w:rPr>
+      </w:pPr>
+    </w:p>
+    <w:p>
+      <w:pPr>
+        <w:rPr>
+          <w:b/>
+          <w:bCs/>
+          <w:sz w:val="32"/>
+          <w:szCs w:val="32"/>
+          <w:lang w:val="fr-CA"/>
+        </w:rPr>
+      </w:pPr>
+    </w:p>
+    <w:p>
+      <w:pPr>
+        <w:rPr>
+          <w:b/>
+          <w:bCs/>
+          <w:sz w:val="32"/>
+          <w:szCs w:val="32"/>
+          <w:lang w:val="fr-CA"/>
+        </w:rPr>
+      </w:pPr>
+    </w:p>
+    <w:p>
+      <w:pPr>
+        <w:rPr>
+          <w:b/>
+          <w:bCs/>
+          <w:sz w:val="32"/>
+          <w:szCs w:val="32"/>
+          <w:lang w:val="fr-CA"/>
+        </w:rPr>
+      </w:pPr>
+    </w:p>
+    <w:p>
+      <w:pPr>
+        <w:rPr>
+          <w:b/>
+          <w:bCs/>
+          <w:sz w:val="32"/>
+          <w:szCs w:val="32"/>
+          <w:lang w:val="fr-CA"/>
+        </w:rPr>
+      </w:pPr>
+    </w:p>
+    <w:p>
+      <w:pPr>
+        <w:rPr>
+          <w:b/>
+          <w:bCs/>
+          <w:sz w:val="32"/>
+          <w:szCs w:val="32"/>
+          <w:lang w:val="fr-CA"/>
+        </w:rPr>
+      </w:pPr>
+      <w:r>
+        <w:rPr>
+          <w:b/>
+          <w:bCs/>
+          <w:sz w:val="32"/>
+          <w:szCs w:val="32"/>
+          <w:lang w:val="fr-CA"/>
+        </w:rPr>
+        <w:lastRenderedPageBreak/>
         <w:t>Annexe</w:t>
       </w:r>
     </w:p>

</xml_diff>